<commit_message>
Compiled everything for delivery.
	- Closes #5
	- Closes #2
</commit_message>
<xml_diff>
--- a/exercise1/Maptolecture.docx
+++ b/exercise1/Maptolecture.docx
@@ -1,6 +1,6 @@
 
 <file path=word/document.xml><?xml version="1.0" encoding="utf-8"?>
-<w:document xmlns:wpc="http://schemas.microsoft.com/office/word/2010/wordprocessingCanvas" xmlns:cx="http://schemas.microsoft.com/office/drawing/2014/chartex" xmlns:cx1="http://schemas.microsoft.com/office/drawing/2015/9/8/chartex" xmlns:cx2="http://schemas.microsoft.com/office/drawing/2015/10/21/chartex" xmlns:cx3="http://schemas.microsoft.com/office/drawing/2016/5/9/chartex" xmlns:cx4="http://schemas.microsoft.com/office/drawing/2016/5/10/chartex" xmlns:cx5="http://schemas.microsoft.com/office/drawing/2016/5/11/chartex" xmlns:cx6="http://schemas.microsoft.com/office/drawing/2016/5/12/chartex" xmlns:cx7="http://schemas.microsoft.com/office/drawing/2016/5/13/chartex" xmlns:cx8="http://schemas.microsoft.com/office/drawing/2016/5/14/chartex" xmlns:mc="http://schemas.openxmlformats.org/markup-compatibility/2006" xmlns:aink="http://schemas.microsoft.com/office/drawing/2016/ink" xmlns:am3d="http://schemas.microsoft.com/office/drawing/2017/model3d" xmlns:o="urn:schemas-microsoft-com:office:office" xmlns:r="http://schemas.openxmlformats.org/officeDocument/2006/relationships" xmlns:m="http://schemas.openxmlformats.org/officeDocument/2006/math" xmlns:v="urn:schemas-microsoft-com:vml" xmlns:wp14="http://schemas.microsoft.com/office/word/2010/wordprocessingDrawing" xmlns:wp="http://schemas.openxmlformats.org/drawingml/2006/wordprocessingDrawing" xmlns:w10="urn:schemas-microsoft-com:office:word" xmlns:w="http://schemas.openxmlformats.org/wordprocessingml/2006/main" xmlns:w14="http://schemas.microsoft.com/office/word/2010/wordml" xmlns:w15="http://schemas.microsoft.com/office/word/2012/wordml" xmlns:w16cid="http://schemas.microsoft.com/office/word/2016/wordml/cid" xmlns:w16se="http://schemas.microsoft.com/office/word/2015/wordml/symex" xmlns:wpg="http://schemas.microsoft.com/office/word/2010/wordprocessingGroup" xmlns:wpi="http://schemas.microsoft.com/office/word/2010/wordprocessingInk" xmlns:wne="http://schemas.microsoft.com/office/word/2006/wordml" xmlns:wps="http://schemas.microsoft.com/office/word/2010/wordprocessingShape" mc:Ignorable="w14 w15 w16se w16cid wp14">
+<w:document xmlns:wpc="http://schemas.microsoft.com/office/word/2010/wordprocessingCanvas" xmlns:cx="http://schemas.microsoft.com/office/drawing/2014/chartex" xmlns:cx1="http://schemas.microsoft.com/office/drawing/2015/9/8/chartex" xmlns:cx2="http://schemas.microsoft.com/office/drawing/2015/10/21/chartex" xmlns:cx3="http://schemas.microsoft.com/office/drawing/2016/5/9/chartex" xmlns:cx4="http://schemas.microsoft.com/office/drawing/2016/5/10/chartex" xmlns:cx5="http://schemas.microsoft.com/office/drawing/2016/5/11/chartex" xmlns:cx6="http://schemas.microsoft.com/office/drawing/2016/5/12/chartex" xmlns:cx7="http://schemas.microsoft.com/office/drawing/2016/5/13/chartex" xmlns:cx8="http://schemas.microsoft.com/office/drawing/2016/5/14/chartex" xmlns:mc="http://schemas.openxmlformats.org/markup-compatibility/2006" xmlns:aink="http://schemas.microsoft.com/office/drawing/2016/ink" xmlns:am3d="http://schemas.microsoft.com/office/drawing/2017/model3d" xmlns:o="urn:schemas-microsoft-com:office:office" xmlns:r="http://schemas.openxmlformats.org/officeDocument/2006/relationships" xmlns:m="http://schemas.openxmlformats.org/officeDocument/2006/math" xmlns:v="urn:schemas-microsoft-com:vml" xmlns:wp14="http://schemas.microsoft.com/office/word/2010/wordprocessingDrawing" xmlns:wp="http://schemas.openxmlformats.org/drawingml/2006/wordprocessingDrawing" xmlns:w10="urn:schemas-microsoft-com:office:word" xmlns:w="http://schemas.openxmlformats.org/wordprocessingml/2006/main" xmlns:w14="http://schemas.microsoft.com/office/word/2010/wordml" xmlns:w15="http://schemas.microsoft.com/office/word/2012/wordml" xmlns:w16cex="http://schemas.microsoft.com/office/word/2018/wordml/cex" xmlns:w16cid="http://schemas.microsoft.com/office/word/2016/wordml/cid" xmlns:w16="http://schemas.microsoft.com/office/word/2018/wordml" xmlns:w16se="http://schemas.microsoft.com/office/word/2015/wordml/symex" xmlns:wpg="http://schemas.microsoft.com/office/word/2010/wordprocessingGroup" xmlns:wpi="http://schemas.microsoft.com/office/word/2010/wordprocessingInk" xmlns:wne="http://schemas.microsoft.com/office/word/2006/wordml" xmlns:wps="http://schemas.microsoft.com/office/word/2010/wordprocessingShape" mc:Ignorable="w14 w15 w16se w16cid w16 w16cex wp14">
   <w:body>
     <w:p>
       <w:pPr>
@@ -64,16 +64,7 @@
           <w:sz w:val="28"/>
           <w:szCs w:val="28"/>
         </w:rPr>
-        <w:t>The main function of the brokerage business model is that it connects people to share a common space for financial purposes. In other words, it is a middleman between a buyer and a seller.  And that is main function of the application</w:t>
-      </w:r>
-      <w:bookmarkStart w:id="0" w:name="_GoBack"/>
-      <w:bookmarkEnd w:id="0"/>
-      <w:r>
-        <w:rPr>
-          <w:sz w:val="28"/>
-          <w:szCs w:val="28"/>
-        </w:rPr>
-        <w:t xml:space="preserve">: providing a platform to </w:t>
+        <w:t xml:space="preserve">The main function of the brokerage business model is that it connects people to share a common space for financial purposes. In other words, it is a middleman between a buyer and a seller.  And that is main function of the application: providing a platform to </w:t>
       </w:r>
       <w:r>
         <w:rPr>
@@ -87,7 +78,21 @@
           <w:sz w:val="28"/>
           <w:szCs w:val="28"/>
         </w:rPr>
-        <w:t xml:space="preserve"> ticket offerors and ticket buyers</w:t>
+        <w:t xml:space="preserve"> ticket </w:t>
+      </w:r>
+      <w:r>
+        <w:rPr>
+          <w:sz w:val="28"/>
+          <w:szCs w:val="28"/>
+        </w:rPr>
+        <w:t>retailers</w:t>
+      </w:r>
+      <w:r>
+        <w:rPr>
+          <w:sz w:val="28"/>
+          <w:szCs w:val="28"/>
+        </w:rPr>
+        <w:t xml:space="preserve"> and ticket buyers</w:t>
       </w:r>
       <w:r>
         <w:rPr>
@@ -108,6 +113,13 @@
           <w:sz w:val="28"/>
           <w:szCs w:val="28"/>
         </w:rPr>
+        <w:t xml:space="preserve"> Through easy to use interface and secure payment methods, it creates a good environment for the transactions between different parties. </w:t>
+      </w:r>
+      <w:r>
+        <w:rPr>
+          <w:sz w:val="28"/>
+          <w:szCs w:val="28"/>
+        </w:rPr>
         <w:t xml:space="preserve"> </w:t>
       </w:r>
       <w:r>
@@ -115,28 +127,7 @@
           <w:sz w:val="28"/>
           <w:szCs w:val="28"/>
         </w:rPr>
-        <w:t xml:space="preserve">Through its easy to use interface and secure payment methods, it creates a good environment for the transactions between different parties. </w:t>
-      </w:r>
-      <w:r>
-        <w:rPr>
-          <w:sz w:val="28"/>
-          <w:szCs w:val="28"/>
-        </w:rPr>
-        <w:t xml:space="preserve"> </w:t>
-      </w:r>
-      <w:r>
-        <w:rPr>
-          <w:sz w:val="28"/>
-          <w:szCs w:val="28"/>
-        </w:rPr>
         <w:t xml:space="preserve">It would also attract new customers to certain markets, as it targets people who tend to save money and would not buy the tickets with the original price. </w:t>
-      </w:r>
-      <w:r>
-        <w:rPr>
-          <w:sz w:val="28"/>
-          <w:szCs w:val="28"/>
-        </w:rPr>
-        <w:t>For each transaction between a ticket retailer and a user that our application enables, a certain commission would be charged.</w:t>
       </w:r>
     </w:p>
     <w:p>
@@ -151,6 +142,21 @@
           <w:sz w:val="28"/>
           <w:szCs w:val="28"/>
         </w:rPr>
+        <w:t>For each transaction between a ticket retailer and a user that our application enables, a certain commission would be charged.</w:t>
+      </w:r>
+    </w:p>
+    <w:p>
+      <w:pPr>
+        <w:rPr>
+          <w:sz w:val="28"/>
+          <w:szCs w:val="28"/>
+        </w:rPr>
+      </w:pPr>
+      <w:r>
+        <w:rPr>
+          <w:sz w:val="28"/>
+          <w:szCs w:val="28"/>
+        </w:rPr>
         <w:t xml:space="preserve">As the application would also include banner ads for smart advertising, we can also map it to the </w:t>
       </w:r>
       <w:r>
@@ -174,17 +180,15 @@
           <w:sz w:val="28"/>
           <w:szCs w:val="28"/>
         </w:rPr>
-        <w:t xml:space="preserve">For ticket retailers (e.g. festival organizers, public transport </w:t>
-      </w:r>
-      <w:proofErr w:type="gramStart"/>
-      <w:r>
-        <w:rPr>
-          <w:sz w:val="28"/>
-          <w:szCs w:val="28"/>
-        </w:rPr>
-        <w:t>companies..</w:t>
-      </w:r>
-      <w:proofErr w:type="gramEnd"/>
+        <w:t>For ticket retailers (e.g. festival organizers, public transport companies</w:t>
+      </w:r>
+      <w:r>
+        <w:rPr>
+          <w:sz w:val="28"/>
+          <w:szCs w:val="28"/>
+        </w:rPr>
+        <w:t>, etc.</w:t>
+      </w:r>
       <w:r>
         <w:rPr>
           <w:sz w:val="28"/>
@@ -209,7 +213,7 @@
 </file>
 
 <file path=word/styles.xml><?xml version="1.0" encoding="utf-8"?>
-<w:styles xmlns:mc="http://schemas.openxmlformats.org/markup-compatibility/2006" xmlns:r="http://schemas.openxmlformats.org/officeDocument/2006/relationships" xmlns:w="http://schemas.openxmlformats.org/wordprocessingml/2006/main" xmlns:w14="http://schemas.microsoft.com/office/word/2010/wordml" xmlns:w15="http://schemas.microsoft.com/office/word/2012/wordml" xmlns:w16cid="http://schemas.microsoft.com/office/word/2016/wordml/cid" xmlns:w16se="http://schemas.microsoft.com/office/word/2015/wordml/symex" mc:Ignorable="w14 w15 w16se w16cid">
+<w:styles xmlns:mc="http://schemas.openxmlformats.org/markup-compatibility/2006" xmlns:r="http://schemas.openxmlformats.org/officeDocument/2006/relationships" xmlns:w="http://schemas.openxmlformats.org/wordprocessingml/2006/main" xmlns:w14="http://schemas.microsoft.com/office/word/2010/wordml" xmlns:w15="http://schemas.microsoft.com/office/word/2012/wordml" xmlns:w16cex="http://schemas.microsoft.com/office/word/2018/wordml/cex" xmlns:w16cid="http://schemas.microsoft.com/office/word/2016/wordml/cid" xmlns:w16="http://schemas.microsoft.com/office/word/2018/wordml" xmlns:w16se="http://schemas.microsoft.com/office/word/2015/wordml/symex" mc:Ignorable="w14 w15 w16se w16cid w16 w16cex">
   <w:docDefaults>
     <w:rPrDefault>
       <w:rPr>
@@ -225,7 +229,7 @@
       </w:pPr>
     </w:pPrDefault>
   </w:docDefaults>
-  <w:latentStyles w:defLockedState="0" w:defUIPriority="99" w:defSemiHidden="0" w:defUnhideWhenUsed="0" w:defQFormat="0" w:count="377">
+  <w:latentStyles w:defLockedState="0" w:defUIPriority="99" w:defSemiHidden="0" w:defUnhideWhenUsed="0" w:defQFormat="0" w:count="376">
     <w:lsdException w:name="Normal" w:uiPriority="0" w:qFormat="1"/>
     <w:lsdException w:name="heading 1" w:uiPriority="9" w:qFormat="1"/>
     <w:lsdException w:name="heading 2" w:semiHidden="1" w:uiPriority="9" w:unhideWhenUsed="1" w:qFormat="1"/>
@@ -602,7 +606,6 @@
     <w:lsdException w:name="Hashtag" w:semiHidden="1" w:unhideWhenUsed="1"/>
     <w:lsdException w:name="Unresolved Mention" w:semiHidden="1" w:unhideWhenUsed="1"/>
     <w:lsdException w:name="Smart Link" w:semiHidden="1" w:unhideWhenUsed="1"/>
-    <w:lsdException w:name="Smart Link Error" w:semiHidden="1" w:unhideWhenUsed="1"/>
   </w:latentStyles>
   <w:style w:type="paragraph" w:default="1" w:styleId="Normal">
     <w:name w:val="Normal"/>
@@ -612,13 +615,13 @@
       <w:lang w:val="en-US"/>
     </w:rPr>
   </w:style>
-  <w:style w:type="character" w:default="1" w:styleId="Policepardfaut">
+  <w:style w:type="character" w:default="1" w:styleId="DefaultParagraphFont">
     <w:name w:val="Default Paragraph Font"/>
     <w:uiPriority w:val="1"/>
     <w:semiHidden/>
     <w:unhideWhenUsed/>
   </w:style>
-  <w:style w:type="table" w:default="1" w:styleId="TableauNormal">
+  <w:style w:type="table" w:default="1" w:styleId="TableNormal">
     <w:name w:val="Normal Table"/>
     <w:uiPriority w:val="99"/>
     <w:semiHidden/>
@@ -633,7 +636,7 @@
       </w:tblCellMar>
     </w:tblPr>
   </w:style>
-  <w:style w:type="numbering" w:default="1" w:styleId="Aucuneliste">
+  <w:style w:type="numbering" w:default="1" w:styleId="NoList">
     <w:name w:val="No List"/>
     <w:uiPriority w:val="99"/>
     <w:semiHidden/>

</xml_diff>